<commit_message>
adding scala object class descrioption
</commit_message>
<xml_diff>
--- a/Project classes detailed description.docx
+++ b/Project classes detailed description.docx
@@ -10,18 +10,18 @@
           <w:b/>
           <w:bCs/>
           <w:color w:val="000000" w:themeColor="text1"/>
-          <w:sz w:val="52"/>
-          <w:szCs w:val="52"/>
-        </w:rPr>
-      </w:pPr>
-      <w:r>
-        <w:rPr>
-          <w:rFonts w:ascii="Times New Roman" w:hAnsi="Times New Roman" w:cs="Times New Roman"/>
-          <w:b/>
-          <w:bCs/>
-          <w:color w:val="000000" w:themeColor="text1"/>
-          <w:sz w:val="52"/>
-          <w:szCs w:val="52"/>
+          <w:sz w:val="36"/>
+          <w:szCs w:val="36"/>
+        </w:rPr>
+      </w:pPr>
+      <w:r>
+        <w:rPr>
+          <w:rFonts w:ascii="Times New Roman" w:hAnsi="Times New Roman" w:cs="Times New Roman"/>
+          <w:b/>
+          <w:bCs/>
+          <w:color w:val="000000" w:themeColor="text1"/>
+          <w:sz w:val="36"/>
+          <w:szCs w:val="36"/>
         </w:rPr>
         <w:t>Project classes detailed description</w:t>
       </w:r>
@@ -2196,11 +2196,10 @@
       </w:r>
       <w:r>
         <w:rPr>
-          <w:rFonts w:ascii="Consolas" w:hAnsi="Consolas" w:cs="Consolas"/>
-          <w:color w:val="329399"/>
-          <w:sz w:val="20"/>
-          <w:szCs w:val="20"/>
-          <w:highlight w:val="blue"/>
+          <w:rFonts w:ascii="Times New Roman" w:hAnsi="Times New Roman" w:cs="Times New Roman"/>
+          <w:color w:val="000000" w:themeColor="text1"/>
+          <w:sz w:val="36"/>
+          <w:szCs w:val="36"/>
           <w:lang w:bidi="hi-IN"/>
         </w:rPr>
         <w:t>DiseaseFrequencyInVeganAndNonVegan</w:t>
@@ -2340,37 +2339,7 @@
           <w:szCs w:val="36"/>
           <w:lang w:bidi="hi-IN"/>
         </w:rPr>
-        <w:t>withColumn (</w:t>
-      </w:r>
-      <w:r>
-        <w:rPr>
-          <w:rFonts w:ascii="Times New Roman" w:hAnsi="Times New Roman" w:cs="Times New Roman"/>
-          <w:color w:val="000000" w:themeColor="text1"/>
-          <w:sz w:val="36"/>
-          <w:szCs w:val="36"/>
-          <w:lang w:bidi="hi-IN"/>
-        </w:rPr>
-        <w:t>coalesce to change null values</w:t>
-      </w:r>
-      <w:r>
-        <w:rPr>
-          <w:rFonts w:ascii="Times New Roman" w:hAnsi="Times New Roman" w:cs="Times New Roman"/>
-          <w:color w:val="000000" w:themeColor="text1"/>
-          <w:sz w:val="36"/>
-          <w:szCs w:val="36"/>
-          <w:lang w:bidi="hi-IN"/>
-        </w:rPr>
-        <w:t xml:space="preserve">), </w:t>
-      </w:r>
-      <w:r>
-        <w:rPr>
-          <w:rFonts w:ascii="Times New Roman" w:hAnsi="Times New Roman" w:cs="Times New Roman"/>
-          <w:color w:val="000000" w:themeColor="text1"/>
-          <w:sz w:val="36"/>
-          <w:szCs w:val="36"/>
-          <w:lang w:bidi="hi-IN"/>
-        </w:rPr>
-        <w:t>pivit, join, aggregate</w:t>
+        <w:t>withColumn (coalesce to change null values), pivit, join, aggregate</w:t>
       </w:r>
     </w:p>
     <w:p>
@@ -2516,11 +2485,10 @@
       </w:r>
       <w:r>
         <w:rPr>
-          <w:rFonts w:ascii="Consolas" w:hAnsi="Consolas" w:cs="Consolas"/>
-          <w:color w:val="329399"/>
-          <w:sz w:val="20"/>
-          <w:szCs w:val="20"/>
-          <w:highlight w:val="blue"/>
+          <w:rFonts w:ascii="Times New Roman" w:hAnsi="Times New Roman" w:cs="Times New Roman"/>
+          <w:color w:val="000000" w:themeColor="text1"/>
+          <w:sz w:val="36"/>
+          <w:szCs w:val="36"/>
           <w:lang w:bidi="hi-IN"/>
         </w:rPr>
         <w:t>CountFreqyencyByAgeRangeAndLocation</w:t>
@@ -2550,45 +2518,13 @@
       </w:r>
       <w:r>
         <w:rPr>
-          <w:rFonts w:ascii="Consolas" w:hAnsi="Consolas" w:cs="Consolas"/>
-          <w:color w:val="2A00FF"/>
-          <w:sz w:val="20"/>
-          <w:szCs w:val="20"/>
-          <w:highlight w:val="blue"/>
-          <w:lang w:bidi="hi-IN"/>
-        </w:rPr>
-        <w:t>AgeRanges</w:t>
-      </w:r>
-      <w:r>
-        <w:rPr>
-          <w:rFonts w:ascii="Times New Roman" w:hAnsi="Times New Roman" w:cs="Times New Roman"/>
-          <w:color w:val="000000" w:themeColor="text1"/>
-          <w:sz w:val="36"/>
-          <w:szCs w:val="36"/>
-          <w:lang w:bidi="hi-IN"/>
-        </w:rPr>
-        <w:t xml:space="preserve">.csv, </w:t>
-      </w:r>
-      <w:r>
-        <w:rPr>
-          <w:rFonts w:ascii="Consolas" w:hAnsi="Consolas" w:cs="Consolas"/>
-          <w:color w:val="2A00FF"/>
-          <w:sz w:val="20"/>
-          <w:szCs w:val="20"/>
-          <w:highlight w:val="blue"/>
-          <w:lang w:bidi="hi-IN"/>
-        </w:rPr>
-        <w:t>demographic</w:t>
-      </w:r>
-      <w:r>
-        <w:rPr>
-          <w:rFonts w:ascii="Times New Roman" w:hAnsi="Times New Roman" w:cs="Times New Roman"/>
-          <w:color w:val="000000" w:themeColor="text1"/>
-          <w:sz w:val="36"/>
-          <w:szCs w:val="36"/>
-          <w:lang w:bidi="hi-IN"/>
-        </w:rPr>
-        <w:t>.csv</w:t>
+          <w:rFonts w:ascii="Times New Roman" w:hAnsi="Times New Roman" w:cs="Times New Roman"/>
+          <w:color w:val="000000" w:themeColor="text1"/>
+          <w:sz w:val="36"/>
+          <w:szCs w:val="36"/>
+          <w:lang w:bidi="hi-IN"/>
+        </w:rPr>
+        <w:t>AgeRanges.csv, demographic.csv</w:t>
       </w:r>
     </w:p>
     <w:p>

</xml_diff>